<commit_message>
Filled in prototype design document
</commit_message>
<xml_diff>
--- a/Prototype Design/ECE 298 F2019 Template 2 - Prototype Design.docx
+++ b/Prototype Design/ECE 298 F2019 Template 2 - Prototype Design.docx
@@ -437,14 +437,27 @@
       <w:r>
         <w:t xml:space="preserve">Table </w:t>
       </w:r>
-      <w:fldSimple w:instr=" SEQ Table \* ARABIC ">
-        <w:r>
-          <w:rPr>
-            <w:noProof/>
-          </w:rPr>
-          <w:t>1</w:t>
-        </w:r>
-      </w:fldSimple>
+      <w:r>
+        <w:fldChar w:fldCharType="begin"/>
+      </w:r>
+      <w:r>
+        <w:instrText xml:space="preserve"> SEQ Table \* ARABIC </w:instrText>
+      </w:r>
+      <w:r>
+        <w:fldChar w:fldCharType="separate"/>
+      </w:r>
+      <w:r>
+        <w:rPr>
+          <w:noProof/>
+        </w:rPr>
+        <w:t>1</w:t>
+      </w:r>
+      <w:r>
+        <w:rPr>
+          <w:noProof/>
+        </w:rPr>
+        <w:fldChar w:fldCharType="end"/>
+      </w:r>
       <w:bookmarkEnd w:id="0"/>
       <w:r>
         <w:t>: Necessary Design Changes</w:t>
@@ -538,10 +551,7 @@
               <w:cnfStyle w:val="000000100000" w:firstRow="0" w:lastRow="0" w:firstColumn="0" w:lastColumn="0" w:oddVBand="0" w:evenVBand="0" w:oddHBand="1" w:evenHBand="0" w:firstRowFirstColumn="0" w:firstRowLastColumn="0" w:lastRowFirstColumn="0" w:lastRowLastColumn="0"/>
             </w:pPr>
             <w:r>
-              <w:t>Add software reset via SW1</w:t>
-            </w:r>
-            <w:r>
-              <w:t xml:space="preserve"> (P1.2)</w:t>
+              <w:t>Connected 4 LEDs to GPIO pins</w:t>
             </w:r>
           </w:p>
         </w:tc>
@@ -554,7 +564,7 @@
               <w:cnfStyle w:val="000000100000" w:firstRow="0" w:lastRow="0" w:firstColumn="0" w:lastColumn="0" w:oddVBand="0" w:evenVBand="0" w:oddHBand="1" w:evenHBand="0" w:firstRowFirstColumn="0" w:firstRowLastColumn="0" w:lastRowFirstColumn="0" w:lastRowLastColumn="0"/>
             </w:pPr>
             <w:r>
-              <w:t>There was no way to stop the buzzer and reset the system</w:t>
+              <w:t>To convey information about the proximity thresholds for the forward-facing sensor</w:t>
             </w:r>
           </w:p>
         </w:tc>
@@ -580,7 +590,7 @@
               <w:cnfStyle w:val="000000000000" w:firstRow="0" w:lastRow="0" w:firstColumn="0" w:lastColumn="0" w:oddVBand="0" w:evenVBand="0" w:oddHBand="0" w:evenHBand="0" w:firstRowFirstColumn="0" w:firstRowLastColumn="0" w:lastRowFirstColumn="0" w:lastRowLastColumn="0"/>
             </w:pPr>
             <w:r>
-              <w:t>Move from software PWM to using hardware PWM via TIMER_A0 PWM output on pin P1.7</w:t>
+              <w:t>Added Interrupt for PB 1 on board (1.2)</w:t>
             </w:r>
           </w:p>
         </w:tc>
@@ -593,10 +603,7 @@
               <w:cnfStyle w:val="000000000000" w:firstRow="0" w:lastRow="0" w:firstColumn="0" w:lastColumn="0" w:oddVBand="0" w:evenVBand="0" w:oddHBand="0" w:evenHBand="0" w:firstRowFirstColumn="0" w:firstRowLastColumn="0" w:lastRowFirstColumn="0" w:lastRowLastColumn="0"/>
             </w:pPr>
             <w:r>
-              <w:t xml:space="preserve">Frequent timer interrupt calls were messing up the </w:t>
-            </w:r>
-            <w:r>
-              <w:t>ADC timing</w:t>
+              <w:t>To switch between user and setup mode</w:t>
             </w:r>
           </w:p>
         </w:tc>
@@ -610,7 +617,11 @@
             <w:cnfStyle w:val="001000000000" w:firstRow="0" w:lastRow="0" w:firstColumn="1" w:lastColumn="0" w:oddVBand="0" w:evenVBand="0" w:oddHBand="0" w:evenHBand="0" w:firstRowFirstColumn="0" w:firstRowLastColumn="0" w:lastRowFirstColumn="0" w:lastRowLastColumn="0"/>
             <w:tcW w:w="438" w:type="dxa"/>
           </w:tcPr>
-          <w:p/>
+          <w:p>
+            <w:r>
+              <w:t>3</w:t>
+            </w:r>
+          </w:p>
         </w:tc>
         <w:tc>
           <w:tcPr>
@@ -620,6 +631,14 @@
             <w:pPr>
               <w:cnfStyle w:val="000000100000" w:firstRow="0" w:lastRow="0" w:firstColumn="0" w:lastColumn="0" w:oddVBand="0" w:evenVBand="0" w:oddHBand="1" w:evenHBand="0" w:firstRowFirstColumn="0" w:firstRowLastColumn="0" w:lastRowFirstColumn="0" w:lastRowLastColumn="0"/>
             </w:pPr>
+            <w:r>
+              <w:t>Implemented software logic for setup mode</w:t>
+            </w:r>
+          </w:p>
+          <w:p>
+            <w:pPr>
+              <w:cnfStyle w:val="000000100000" w:firstRow="0" w:lastRow="0" w:firstColumn="0" w:lastColumn="0" w:oddVBand="0" w:evenVBand="0" w:oddHBand="1" w:evenHBand="0" w:firstRowFirstColumn="0" w:firstRowLastColumn="0" w:lastRowFirstColumn="0" w:lastRowLastColumn="0"/>
+            </w:pPr>
           </w:p>
         </w:tc>
         <w:tc>
@@ -630,6 +649,9 @@
             <w:pPr>
               <w:cnfStyle w:val="000000100000" w:firstRow="0" w:lastRow="0" w:firstColumn="0" w:lastColumn="0" w:oddVBand="0" w:evenVBand="0" w:oddHBand="1" w:evenHBand="0" w:firstRowFirstColumn="0" w:firstRowLastColumn="0" w:lastRowFirstColumn="0" w:lastRowLastColumn="0"/>
             </w:pPr>
+            <w:r>
+              <w:t>To effectively allow user to adjust proximity thresholds for the ultrasonic sensors</w:t>
+            </w:r>
           </w:p>
         </w:tc>
       </w:tr>
@@ -705,14 +727,27 @@
       <w:r>
         <w:t xml:space="preserve">Table </w:t>
       </w:r>
-      <w:fldSimple w:instr=" SEQ Table \* ARABIC ">
-        <w:r>
-          <w:rPr>
-            <w:noProof/>
-          </w:rPr>
-          <w:t>2</w:t>
-        </w:r>
-      </w:fldSimple>
+      <w:r>
+        <w:fldChar w:fldCharType="begin"/>
+      </w:r>
+      <w:r>
+        <w:instrText xml:space="preserve"> SEQ Table \* ARABIC </w:instrText>
+      </w:r>
+      <w:r>
+        <w:fldChar w:fldCharType="separate"/>
+      </w:r>
+      <w:r>
+        <w:rPr>
+          <w:noProof/>
+        </w:rPr>
+        <w:t>2</w:t>
+      </w:r>
+      <w:r>
+        <w:rPr>
+          <w:noProof/>
+        </w:rPr>
+        <w:fldChar w:fldCharType="end"/>
+      </w:r>
       <w:bookmarkEnd w:id="1"/>
       <w:r>
         <w:t>: Important Notes</w:t>
@@ -787,74 +822,8 @@
               <w:cnfStyle w:val="000000100000" w:firstRow="0" w:lastRow="0" w:firstColumn="0" w:lastColumn="0" w:oddVBand="0" w:evenVBand="0" w:oddHBand="1" w:evenHBand="0" w:firstRowFirstColumn="0" w:firstRowLastColumn="0" w:lastRowFirstColumn="0" w:lastRowLastColumn="0"/>
             </w:pPr>
             <w:r>
-              <w:t xml:space="preserve">MSP430FR4133 datasheet lists clock frequency as 16 MHz, but that’s just a max freq. LaunchPad is set to 2 MHz which shows </w:t>
-            </w:r>
-            <w:r>
-              <w:t>internally as SMCLK at 1 MHz. This caused a lot of problems for getting the UART to work.</w:t>
-            </w:r>
-          </w:p>
-        </w:tc>
-      </w:tr>
-      <w:tr>
-        <w:tc>
-          <w:tcPr>
-            <w:cnfStyle w:val="001000000000" w:firstRow="0" w:lastRow="0" w:firstColumn="1" w:lastColumn="0" w:oddVBand="0" w:evenVBand="0" w:oddHBand="0" w:evenHBand="0" w:firstRowFirstColumn="0" w:firstRowLastColumn="0" w:lastRowFirstColumn="0" w:lastRowLastColumn="0"/>
-            <w:tcW w:w="438" w:type="dxa"/>
-          </w:tcPr>
-          <w:p>
-            <w:r>
-              <w:t>2</w:t>
-            </w:r>
-          </w:p>
-        </w:tc>
-        <w:tc>
-          <w:tcPr>
-            <w:tcW w:w="8922" w:type="dxa"/>
-          </w:tcPr>
-          <w:p>
-            <w:pPr>
-              <w:cnfStyle w:val="000000000000" w:firstRow="0" w:lastRow="0" w:firstColumn="0" w:lastColumn="0" w:oddVBand="0" w:evenVBand="0" w:oddHBand="0" w:evenHBand="0" w:firstRowFirstColumn="0" w:firstRowLastColumn="0" w:lastRowFirstColumn="0" w:lastRowLastColumn="0"/>
-            </w:pPr>
-            <w:r>
-              <w:t xml:space="preserve">Put a </w:t>
-            </w:r>
-            <w:r>
-              <w:t xml:space="preserve">header </w:t>
-            </w:r>
-            <w:r>
-              <w:t xml:space="preserve">on the PCB </w:t>
-            </w:r>
-            <w:r>
-              <w:t xml:space="preserve">for the </w:t>
-            </w:r>
-            <w:r>
-              <w:t>servo motor we chose</w:t>
-            </w:r>
-            <w:r>
-              <w:t>.</w:t>
-            </w:r>
-          </w:p>
-        </w:tc>
-      </w:tr>
-      <w:tr>
-        <w:trPr>
-          <w:cnfStyle w:val="000000100000" w:firstRow="0" w:lastRow="0" w:firstColumn="0" w:lastColumn="0" w:oddVBand="0" w:evenVBand="0" w:oddHBand="1" w:evenHBand="0" w:firstRowFirstColumn="0" w:firstRowLastColumn="0" w:lastRowFirstColumn="0" w:lastRowLastColumn="0"/>
-        </w:trPr>
-        <w:tc>
-          <w:tcPr>
-            <w:cnfStyle w:val="001000000000" w:firstRow="0" w:lastRow="0" w:firstColumn="1" w:lastColumn="0" w:oddVBand="0" w:evenVBand="0" w:oddHBand="0" w:evenHBand="0" w:firstRowFirstColumn="0" w:firstRowLastColumn="0" w:lastRowFirstColumn="0" w:lastRowLastColumn="0"/>
-            <w:tcW w:w="438" w:type="dxa"/>
-          </w:tcPr>
-          <w:p/>
-        </w:tc>
-        <w:tc>
-          <w:tcPr>
-            <w:tcW w:w="8922" w:type="dxa"/>
-          </w:tcPr>
-          <w:p>
-            <w:pPr>
-              <w:cnfStyle w:val="000000100000" w:firstRow="0" w:lastRow="0" w:firstColumn="0" w:lastColumn="0" w:oddVBand="0" w:evenVBand="0" w:oddHBand="1" w:evenHBand="0" w:firstRowFirstColumn="0" w:firstRowLastColumn="0" w:lastRowFirstColumn="0" w:lastRowLastColumn="0"/>
-            </w:pPr>
+              <w:t>MSP430FR4133 datasheet lists that only 7/8 of the available GPIO pins are interrupt capable. I assumed all GPIO pins were interrupt capable and this was causing problems when trying to configure the second ultrasonic sensor as I was using the 1 GPIO pin that was not interrupt capable.</w:t>
+            </w:r>
           </w:p>
         </w:tc>
       </w:tr>
@@ -1194,14 +1163,27 @@
       <w:r>
         <w:t xml:space="preserve">Table </w:t>
       </w:r>
-      <w:fldSimple w:instr=" SEQ Table \* ARABIC ">
-        <w:r>
-          <w:rPr>
-            <w:noProof/>
-          </w:rPr>
-          <w:t>3</w:t>
-        </w:r>
-      </w:fldSimple>
+      <w:r>
+        <w:fldChar w:fldCharType="begin"/>
+      </w:r>
+      <w:r>
+        <w:instrText xml:space="preserve"> SEQ Table \* ARABIC </w:instrText>
+      </w:r>
+      <w:r>
+        <w:fldChar w:fldCharType="separate"/>
+      </w:r>
+      <w:r>
+        <w:rPr>
+          <w:noProof/>
+        </w:rPr>
+        <w:t>3</w:t>
+      </w:r>
+      <w:r>
+        <w:rPr>
+          <w:noProof/>
+        </w:rPr>
+        <w:fldChar w:fldCharType="end"/>
+      </w:r>
       <w:bookmarkEnd w:id="2"/>
       <w:r>
         <w:t xml:space="preserve">: </w:t>
@@ -1337,8 +1319,19 @@
             <w:pPr>
               <w:jc w:val="left"/>
             </w:pPr>
-            <w:r>
-              <w:t>PWM Out (X)</w:t>
+            <w:proofErr w:type="spellStart"/>
+            <w:r>
+              <w:t>Audio</w:t>
+            </w:r>
+            <w:r>
+              <w:t>_</w:t>
+            </w:r>
+            <w:r>
+              <w:t>Out</w:t>
+            </w:r>
+            <w:proofErr w:type="spellEnd"/>
+            <w:r>
+              <w:t xml:space="preserve"> (X)</w:t>
             </w:r>
           </w:p>
         </w:tc>
@@ -1368,7 +1361,7 @@
               <w:cnfStyle w:val="000000100000" w:firstRow="0" w:lastRow="0" w:firstColumn="0" w:lastColumn="0" w:oddVBand="0" w:evenVBand="0" w:oddHBand="1" w:evenHBand="0" w:firstRowFirstColumn="0" w:firstRowLastColumn="0" w:lastRowFirstColumn="0" w:lastRowLastColumn="0"/>
             </w:pPr>
             <w:r>
-              <w:t>Buzzer on</w:t>
+              <w:t xml:space="preserve">User mode </w:t>
             </w:r>
           </w:p>
         </w:tc>
@@ -1397,6 +1390,9 @@
               <w:jc w:val="left"/>
               <w:cnfStyle w:val="000000100000" w:firstRow="0" w:lastRow="0" w:firstColumn="0" w:lastColumn="0" w:oddVBand="0" w:evenVBand="0" w:oddHBand="1" w:evenHBand="0" w:firstRowFirstColumn="0" w:firstRowLastColumn="0" w:lastRowFirstColumn="0" w:lastRowLastColumn="0"/>
             </w:pPr>
+            <w:r>
+              <w:t>3.0 V</w:t>
+            </w:r>
           </w:p>
         </w:tc>
         <w:tc>
@@ -1410,7 +1406,10 @@
               <w:cnfStyle w:val="000000100000" w:firstRow="0" w:lastRow="0" w:firstColumn="0" w:lastColumn="0" w:oddVBand="0" w:evenVBand="0" w:oddHBand="1" w:evenHBand="0" w:firstRowFirstColumn="0" w:firstRowLastColumn="0" w:lastRowFirstColumn="0" w:lastRowLastColumn="0"/>
             </w:pPr>
             <w:r>
-              <w:t>3.3 V</w:t>
+              <w:t xml:space="preserve">20 </w:t>
+            </w:r>
+            <w:r>
+              <w:t>V</w:t>
             </w:r>
           </w:p>
         </w:tc>
@@ -1439,7 +1438,7 @@
               <w:cnfStyle w:val="000000000000" w:firstRow="0" w:lastRow="0" w:firstColumn="0" w:lastColumn="0" w:oddVBand="0" w:evenVBand="0" w:oddHBand="0" w:evenHBand="0" w:firstRowFirstColumn="0" w:firstRowLastColumn="0" w:lastRowFirstColumn="0" w:lastRowLastColumn="0"/>
             </w:pPr>
             <w:r>
-              <w:t>Period</w:t>
+              <w:t>Current</w:t>
             </w:r>
           </w:p>
         </w:tc>
@@ -1454,7 +1453,7 @@
               <w:cnfStyle w:val="000000000000" w:firstRow="0" w:lastRow="0" w:firstColumn="0" w:lastColumn="0" w:oddVBand="0" w:evenVBand="0" w:oddHBand="0" w:evenHBand="0" w:firstRowFirstColumn="0" w:firstRowLastColumn="0" w:lastRowFirstColumn="0" w:lastRowLastColumn="0"/>
             </w:pPr>
             <w:r>
-              <w:t>Buzzer on</w:t>
+              <w:t>User mode</w:t>
             </w:r>
           </w:p>
         </w:tc>
@@ -1481,7 +1480,10 @@
               <w:cnfStyle w:val="000000000000" w:firstRow="0" w:lastRow="0" w:firstColumn="0" w:lastColumn="0" w:oddVBand="0" w:evenVBand="0" w:oddHBand="0" w:evenHBand="0" w:firstRowFirstColumn="0" w:firstRowLastColumn="0" w:lastRowFirstColumn="0" w:lastRowLastColumn="0"/>
             </w:pPr>
             <w:r>
-              <w:t>1 </w:t>
+              <w:t>3</w:t>
+            </w:r>
+            <w:r>
+              <w:t> </w:t>
             </w:r>
             <w:r>
               <w:rPr>
@@ -1490,7 +1492,7 @@
               <w:t>m</w:t>
             </w:r>
             <w:r>
-              <w:t>s</w:t>
+              <w:t>A</w:t>
             </w:r>
           </w:p>
         </w:tc>
@@ -1534,7 +1536,7 @@
               <w:cnfStyle w:val="000000100000" w:firstRow="0" w:lastRow="0" w:firstColumn="0" w:lastColumn="0" w:oddVBand="0" w:evenVBand="0" w:oddHBand="1" w:evenHBand="0" w:firstRowFirstColumn="0" w:firstRowLastColumn="0" w:lastRowFirstColumn="0" w:lastRowLastColumn="0"/>
             </w:pPr>
             <w:r>
-              <w:t>Duty Cycle</w:t>
+              <w:t>Frequency</w:t>
             </w:r>
           </w:p>
         </w:tc>
@@ -1549,7 +1551,7 @@
               <w:cnfStyle w:val="000000100000" w:firstRow="0" w:lastRow="0" w:firstColumn="0" w:lastColumn="0" w:oddVBand="0" w:evenVBand="0" w:oddHBand="1" w:evenHBand="0" w:firstRowFirstColumn="0" w:firstRowLastColumn="0" w:lastRowFirstColumn="0" w:lastRowLastColumn="0"/>
             </w:pPr>
             <w:r>
-              <w:t>Buzzer on</w:t>
+              <w:t>User mode</w:t>
             </w:r>
           </w:p>
         </w:tc>
@@ -1563,9 +1565,6 @@
               <w:jc w:val="left"/>
               <w:cnfStyle w:val="000000100000" w:firstRow="0" w:lastRow="0" w:firstColumn="0" w:lastColumn="0" w:oddVBand="0" w:evenVBand="0" w:oddHBand="1" w:evenHBand="0" w:firstRowFirstColumn="0" w:firstRowLastColumn="0" w:lastRowFirstColumn="0" w:lastRowLastColumn="0"/>
             </w:pPr>
-            <w:r>
-              <w:t>0 %</w:t>
-            </w:r>
           </w:p>
         </w:tc>
         <w:tc>
@@ -1579,7 +1578,7 @@
               <w:cnfStyle w:val="000000100000" w:firstRow="0" w:lastRow="0" w:firstColumn="0" w:lastColumn="0" w:oddVBand="0" w:evenVBand="0" w:oddHBand="1" w:evenHBand="0" w:firstRowFirstColumn="0" w:firstRowLastColumn="0" w:lastRowFirstColumn="0" w:lastRowLastColumn="0"/>
             </w:pPr>
             <w:r>
-              <w:t>25 %</w:t>
+              <w:t>4000 +- 50 Hz</w:t>
             </w:r>
           </w:p>
         </w:tc>
@@ -1593,9 +1592,6 @@
               <w:jc w:val="left"/>
               <w:cnfStyle w:val="000000100000" w:firstRow="0" w:lastRow="0" w:firstColumn="0" w:lastColumn="0" w:oddVBand="0" w:evenVBand="0" w:oddHBand="1" w:evenHBand="0" w:firstRowFirstColumn="0" w:firstRowLastColumn="0" w:lastRowFirstColumn="0" w:lastRowLastColumn="0"/>
             </w:pPr>
-            <w:r>
-              <w:t>50 %</w:t>
-            </w:r>
           </w:p>
         </w:tc>
       </w:tr>
@@ -1611,7 +1607,10 @@
               <w:jc w:val="left"/>
             </w:pPr>
             <w:r>
-              <w:t>A9</w:t>
+              <w:t>ECHO</w:t>
+            </w:r>
+            <w:r>
+              <w:t xml:space="preserve"> (X)</w:t>
             </w:r>
           </w:p>
         </w:tc>
@@ -1641,7 +1640,7 @@
               <w:cnfStyle w:val="000000000000" w:firstRow="0" w:lastRow="0" w:firstColumn="0" w:lastColumn="0" w:oddVBand="0" w:evenVBand="0" w:oddHBand="0" w:evenHBand="0" w:firstRowFirstColumn="0" w:firstRowLastColumn="0" w:lastRowFirstColumn="0" w:lastRowLastColumn="0"/>
             </w:pPr>
             <w:r>
-              <w:t>Hall Effect test mode</w:t>
+              <w:t>User &amp; Setup mode</w:t>
             </w:r>
           </w:p>
         </w:tc>
@@ -1668,7 +1667,7 @@
               <w:cnfStyle w:val="000000000000" w:firstRow="0" w:lastRow="0" w:firstColumn="0" w:lastColumn="0" w:oddVBand="0" w:evenVBand="0" w:oddHBand="0" w:evenHBand="0" w:firstRowFirstColumn="0" w:firstRowLastColumn="0" w:lastRowFirstColumn="0" w:lastRowLastColumn="0"/>
             </w:pPr>
             <w:r>
-              <w:t>20 mA</w:t>
+              <w:t>5 V</w:t>
             </w:r>
           </w:p>
         </w:tc>
@@ -1682,9 +1681,6 @@
               <w:jc w:val="left"/>
               <w:cnfStyle w:val="000000000000" w:firstRow="0" w:lastRow="0" w:firstColumn="0" w:lastColumn="0" w:oddVBand="0" w:evenVBand="0" w:oddHBand="0" w:evenHBand="0" w:firstRowFirstColumn="0" w:firstRowLastColumn="0" w:lastRowFirstColumn="0" w:lastRowLastColumn="0"/>
             </w:pPr>
-            <w:r>
-              <w:t>25 mA</w:t>
-            </w:r>
           </w:p>
         </w:tc>
       </w:tr>
@@ -1702,12 +1698,6 @@
             <w:pPr>
               <w:jc w:val="left"/>
             </w:pPr>
-            <w:r>
-              <w:t>MS_OUT</w:t>
-            </w:r>
-            <w:r>
-              <w:t xml:space="preserve"> (X)</w:t>
-            </w:r>
           </w:p>
         </w:tc>
         <w:tc>
@@ -1721,7 +1711,7 @@
               <w:cnfStyle w:val="000000100000" w:firstRow="0" w:lastRow="0" w:firstColumn="0" w:lastColumn="0" w:oddVBand="0" w:evenVBand="0" w:oddHBand="1" w:evenHBand="0" w:firstRowFirstColumn="0" w:firstRowLastColumn="0" w:lastRowFirstColumn="0" w:lastRowLastColumn="0"/>
             </w:pPr>
             <w:r>
-              <w:t>Voltage</w:t>
+              <w:t>Current</w:t>
             </w:r>
           </w:p>
         </w:tc>
@@ -1736,7 +1726,7 @@
               <w:cnfStyle w:val="000000100000" w:firstRow="0" w:lastRow="0" w:firstColumn="0" w:lastColumn="0" w:oddVBand="0" w:evenVBand="0" w:oddHBand="1" w:evenHBand="0" w:firstRowFirstColumn="0" w:firstRowLastColumn="0" w:lastRowFirstColumn="0" w:lastRowLastColumn="0"/>
             </w:pPr>
             <w:r>
-              <w:t>N/A – Analog moisture sensor</w:t>
+              <w:t>User &amp; Setup mode</w:t>
             </w:r>
           </w:p>
         </w:tc>
@@ -1750,9 +1740,6 @@
               <w:jc w:val="left"/>
               <w:cnfStyle w:val="000000100000" w:firstRow="0" w:lastRow="0" w:firstColumn="0" w:lastColumn="0" w:oddVBand="0" w:evenVBand="0" w:oddHBand="1" w:evenHBand="0" w:firstRowFirstColumn="0" w:firstRowLastColumn="0" w:lastRowFirstColumn="0" w:lastRowLastColumn="0"/>
             </w:pPr>
-            <w:r>
-              <w:t>2.3 V</w:t>
-            </w:r>
           </w:p>
         </w:tc>
         <w:tc>
@@ -1765,6 +1752,9 @@
               <w:jc w:val="left"/>
               <w:cnfStyle w:val="000000100000" w:firstRow="0" w:lastRow="0" w:firstColumn="0" w:lastColumn="0" w:oddVBand="0" w:evenVBand="0" w:oddHBand="1" w:evenHBand="0" w:firstRowFirstColumn="0" w:firstRowLastColumn="0" w:lastRowFirstColumn="0" w:lastRowLastColumn="0"/>
             </w:pPr>
+            <w:r>
+              <w:t>15 mA</w:t>
+            </w:r>
           </w:p>
         </w:tc>
         <w:tc>
@@ -1777,9 +1767,6 @@
               <w:jc w:val="left"/>
               <w:cnfStyle w:val="000000100000" w:firstRow="0" w:lastRow="0" w:firstColumn="0" w:lastColumn="0" w:oddVBand="0" w:evenVBand="0" w:oddHBand="1" w:evenHBand="0" w:firstRowFirstColumn="0" w:firstRowLastColumn="0" w:lastRowFirstColumn="0" w:lastRowLastColumn="0"/>
             </w:pPr>
-            <w:r>
-              <w:t>2.9 V</w:t>
-            </w:r>
           </w:p>
         </w:tc>
       </w:tr>
@@ -1806,6 +1793,9 @@
               <w:jc w:val="left"/>
               <w:cnfStyle w:val="000000000000" w:firstRow="0" w:lastRow="0" w:firstColumn="0" w:lastColumn="0" w:oddVBand="0" w:evenVBand="0" w:oddHBand="0" w:evenHBand="0" w:firstRowFirstColumn="0" w:firstRowLastColumn="0" w:lastRowFirstColumn="0" w:lastRowLastColumn="0"/>
             </w:pPr>
+            <w:r>
+              <w:t>Frequency</w:t>
+            </w:r>
           </w:p>
         </w:tc>
         <w:tc>
@@ -1818,6 +1808,9 @@
               <w:jc w:val="left"/>
               <w:cnfStyle w:val="000000000000" w:firstRow="0" w:lastRow="0" w:firstColumn="0" w:lastColumn="0" w:oddVBand="0" w:evenVBand="0" w:oddHBand="0" w:evenHBand="0" w:firstRowFirstColumn="0" w:firstRowLastColumn="0" w:lastRowFirstColumn="0" w:lastRowLastColumn="0"/>
             </w:pPr>
+            <w:r>
+              <w:t>User &amp; Setup mode</w:t>
+            </w:r>
           </w:p>
         </w:tc>
         <w:tc>
@@ -1842,6 +1835,9 @@
               <w:jc w:val="left"/>
               <w:cnfStyle w:val="000000000000" w:firstRow="0" w:lastRow="0" w:firstColumn="0" w:lastColumn="0" w:oddVBand="0" w:evenVBand="0" w:oddHBand="0" w:evenHBand="0" w:firstRowFirstColumn="0" w:firstRowLastColumn="0" w:lastRowFirstColumn="0" w:lastRowLastColumn="0"/>
             </w:pPr>
+            <w:r>
+              <w:t>40 kHz</w:t>
+            </w:r>
           </w:p>
         </w:tc>
         <w:tc>
@@ -1853,6 +1849,276 @@
             <w:pPr>
               <w:jc w:val="left"/>
               <w:cnfStyle w:val="000000000000" w:firstRow="0" w:lastRow="0" w:firstColumn="0" w:lastColumn="0" w:oddVBand="0" w:evenVBand="0" w:oddHBand="0" w:evenHBand="0" w:firstRowFirstColumn="0" w:firstRowLastColumn="0" w:lastRowFirstColumn="0" w:lastRowLastColumn="0"/>
+            </w:pPr>
+          </w:p>
+        </w:tc>
+      </w:tr>
+      <w:tr>
+        <w:trPr>
+          <w:cnfStyle w:val="000000100000" w:firstRow="0" w:lastRow="0" w:firstColumn="0" w:lastColumn="0" w:oddVBand="0" w:evenVBand="0" w:oddHBand="1" w:evenHBand="0" w:firstRowFirstColumn="0" w:firstRowLastColumn="0" w:lastRowFirstColumn="0" w:lastRowLastColumn="0"/>
+        </w:trPr>
+        <w:tc>
+          <w:tcPr>
+            <w:cnfStyle w:val="001000000000" w:firstRow="0" w:lastRow="0" w:firstColumn="1" w:lastColumn="0" w:oddVBand="0" w:evenVBand="0" w:oddHBand="0" w:evenHBand="0" w:firstRowFirstColumn="0" w:firstRowLastColumn="0" w:lastRowFirstColumn="0" w:lastRowLastColumn="0"/>
+            <w:tcW w:w="1535" w:type="dxa"/>
+            <w:vAlign w:val="center"/>
+          </w:tcPr>
+          <w:p>
+            <w:pPr>
+              <w:jc w:val="left"/>
+            </w:pPr>
+            <w:r>
+              <w:t>TRIGGER</w:t>
+            </w:r>
+            <w:r>
+              <w:t xml:space="preserve"> (X)</w:t>
+            </w:r>
+          </w:p>
+        </w:tc>
+        <w:tc>
+          <w:tcPr>
+            <w:tcW w:w="1270" w:type="dxa"/>
+            <w:vAlign w:val="center"/>
+          </w:tcPr>
+          <w:p>
+            <w:pPr>
+              <w:jc w:val="left"/>
+              <w:cnfStyle w:val="000000100000" w:firstRow="0" w:lastRow="0" w:firstColumn="0" w:lastColumn="0" w:oddVBand="0" w:evenVBand="0" w:oddHBand="1" w:evenHBand="0" w:firstRowFirstColumn="0" w:firstRowLastColumn="0" w:lastRowFirstColumn="0" w:lastRowLastColumn="0"/>
+            </w:pPr>
+            <w:r>
+              <w:t>Voltage</w:t>
+            </w:r>
+          </w:p>
+        </w:tc>
+        <w:tc>
+          <w:tcPr>
+            <w:tcW w:w="3456" w:type="dxa"/>
+            <w:vAlign w:val="center"/>
+          </w:tcPr>
+          <w:p>
+            <w:pPr>
+              <w:jc w:val="left"/>
+              <w:cnfStyle w:val="000000100000" w:firstRow="0" w:lastRow="0" w:firstColumn="0" w:lastColumn="0" w:oddVBand="0" w:evenVBand="0" w:oddHBand="1" w:evenHBand="0" w:firstRowFirstColumn="0" w:firstRowLastColumn="0" w:lastRowFirstColumn="0" w:lastRowLastColumn="0"/>
+            </w:pPr>
+            <w:r>
+              <w:t>User &amp; Setup mode</w:t>
+            </w:r>
+          </w:p>
+        </w:tc>
+        <w:tc>
+          <w:tcPr>
+            <w:tcW w:w="1080" w:type="dxa"/>
+            <w:vAlign w:val="center"/>
+          </w:tcPr>
+          <w:p>
+            <w:pPr>
+              <w:jc w:val="left"/>
+              <w:cnfStyle w:val="000000100000" w:firstRow="0" w:lastRow="0" w:firstColumn="0" w:lastColumn="0" w:oddVBand="0" w:evenVBand="0" w:oddHBand="1" w:evenHBand="0" w:firstRowFirstColumn="0" w:firstRowLastColumn="0" w:lastRowFirstColumn="0" w:lastRowLastColumn="0"/>
+            </w:pPr>
+          </w:p>
+        </w:tc>
+        <w:tc>
+          <w:tcPr>
+            <w:tcW w:w="1080" w:type="dxa"/>
+            <w:vAlign w:val="center"/>
+          </w:tcPr>
+          <w:p>
+            <w:pPr>
+              <w:jc w:val="left"/>
+              <w:cnfStyle w:val="000000100000" w:firstRow="0" w:lastRow="0" w:firstColumn="0" w:lastColumn="0" w:oddVBand="0" w:evenVBand="0" w:oddHBand="1" w:evenHBand="0" w:firstRowFirstColumn="0" w:firstRowLastColumn="0" w:lastRowFirstColumn="0" w:lastRowLastColumn="0"/>
+            </w:pPr>
+            <w:r>
+              <w:t>5 V</w:t>
+            </w:r>
+          </w:p>
+        </w:tc>
+        <w:tc>
+          <w:tcPr>
+            <w:tcW w:w="1080" w:type="dxa"/>
+            <w:vAlign w:val="center"/>
+          </w:tcPr>
+          <w:p>
+            <w:pPr>
+              <w:jc w:val="left"/>
+              <w:cnfStyle w:val="000000100000" w:firstRow="0" w:lastRow="0" w:firstColumn="0" w:lastColumn="0" w:oddVBand="0" w:evenVBand="0" w:oddHBand="1" w:evenHBand="0" w:firstRowFirstColumn="0" w:firstRowLastColumn="0" w:lastRowFirstColumn="0" w:lastRowLastColumn="0"/>
+            </w:pPr>
+          </w:p>
+        </w:tc>
+      </w:tr>
+      <w:tr>
+        <w:tc>
+          <w:tcPr>
+            <w:cnfStyle w:val="001000000000" w:firstRow="0" w:lastRow="0" w:firstColumn="1" w:lastColumn="0" w:oddVBand="0" w:evenVBand="0" w:oddHBand="0" w:evenHBand="0" w:firstRowFirstColumn="0" w:firstRowLastColumn="0" w:lastRowFirstColumn="0" w:lastRowLastColumn="0"/>
+            <w:tcW w:w="1535" w:type="dxa"/>
+            <w:vAlign w:val="center"/>
+          </w:tcPr>
+          <w:p>
+            <w:pPr>
+              <w:jc w:val="left"/>
+            </w:pPr>
+          </w:p>
+        </w:tc>
+        <w:tc>
+          <w:tcPr>
+            <w:tcW w:w="1270" w:type="dxa"/>
+            <w:vAlign w:val="center"/>
+          </w:tcPr>
+          <w:p>
+            <w:pPr>
+              <w:jc w:val="left"/>
+              <w:cnfStyle w:val="000000000000" w:firstRow="0" w:lastRow="0" w:firstColumn="0" w:lastColumn="0" w:oddVBand="0" w:evenVBand="0" w:oddHBand="0" w:evenHBand="0" w:firstRowFirstColumn="0" w:firstRowLastColumn="0" w:lastRowFirstColumn="0" w:lastRowLastColumn="0"/>
+            </w:pPr>
+            <w:r>
+              <w:t>Current</w:t>
+            </w:r>
+          </w:p>
+        </w:tc>
+        <w:tc>
+          <w:tcPr>
+            <w:tcW w:w="3456" w:type="dxa"/>
+            <w:vAlign w:val="center"/>
+          </w:tcPr>
+          <w:p>
+            <w:pPr>
+              <w:jc w:val="left"/>
+              <w:cnfStyle w:val="000000000000" w:firstRow="0" w:lastRow="0" w:firstColumn="0" w:lastColumn="0" w:oddVBand="0" w:evenVBand="0" w:oddHBand="0" w:evenHBand="0" w:firstRowFirstColumn="0" w:firstRowLastColumn="0" w:lastRowFirstColumn="0" w:lastRowLastColumn="0"/>
+            </w:pPr>
+            <w:r>
+              <w:t>User &amp; Setup mode</w:t>
+            </w:r>
+          </w:p>
+        </w:tc>
+        <w:tc>
+          <w:tcPr>
+            <w:tcW w:w="1080" w:type="dxa"/>
+            <w:vAlign w:val="center"/>
+          </w:tcPr>
+          <w:p>
+            <w:pPr>
+              <w:jc w:val="left"/>
+              <w:cnfStyle w:val="000000000000" w:firstRow="0" w:lastRow="0" w:firstColumn="0" w:lastColumn="0" w:oddVBand="0" w:evenVBand="0" w:oddHBand="0" w:evenHBand="0" w:firstRowFirstColumn="0" w:firstRowLastColumn="0" w:lastRowFirstColumn="0" w:lastRowLastColumn="0"/>
+            </w:pPr>
+          </w:p>
+        </w:tc>
+        <w:tc>
+          <w:tcPr>
+            <w:tcW w:w="1080" w:type="dxa"/>
+            <w:vAlign w:val="center"/>
+          </w:tcPr>
+          <w:p>
+            <w:pPr>
+              <w:jc w:val="left"/>
+              <w:cnfStyle w:val="000000000000" w:firstRow="0" w:lastRow="0" w:firstColumn="0" w:lastColumn="0" w:oddVBand="0" w:evenVBand="0" w:oddHBand="0" w:evenHBand="0" w:firstRowFirstColumn="0" w:firstRowLastColumn="0" w:lastRowFirstColumn="0" w:lastRowLastColumn="0"/>
+            </w:pPr>
+            <w:r>
+              <w:t>15 mA</w:t>
+            </w:r>
+          </w:p>
+        </w:tc>
+        <w:tc>
+          <w:tcPr>
+            <w:tcW w:w="1080" w:type="dxa"/>
+            <w:vAlign w:val="center"/>
+          </w:tcPr>
+          <w:p>
+            <w:pPr>
+              <w:jc w:val="left"/>
+              <w:cnfStyle w:val="000000000000" w:firstRow="0" w:lastRow="0" w:firstColumn="0" w:lastColumn="0" w:oddVBand="0" w:evenVBand="0" w:oddHBand="0" w:evenHBand="0" w:firstRowFirstColumn="0" w:firstRowLastColumn="0" w:lastRowFirstColumn="0" w:lastRowLastColumn="0"/>
+            </w:pPr>
+          </w:p>
+        </w:tc>
+      </w:tr>
+      <w:tr>
+        <w:trPr>
+          <w:cnfStyle w:val="000000100000" w:firstRow="0" w:lastRow="0" w:firstColumn="0" w:lastColumn="0" w:oddVBand="0" w:evenVBand="0" w:oddHBand="1" w:evenHBand="0" w:firstRowFirstColumn="0" w:firstRowLastColumn="0" w:lastRowFirstColumn="0" w:lastRowLastColumn="0"/>
+        </w:trPr>
+        <w:tc>
+          <w:tcPr>
+            <w:cnfStyle w:val="001000000000" w:firstRow="0" w:lastRow="0" w:firstColumn="1" w:lastColumn="0" w:oddVBand="0" w:evenVBand="0" w:oddHBand="0" w:evenHBand="0" w:firstRowFirstColumn="0" w:firstRowLastColumn="0" w:lastRowFirstColumn="0" w:lastRowLastColumn="0"/>
+            <w:tcW w:w="1535" w:type="dxa"/>
+            <w:vAlign w:val="center"/>
+          </w:tcPr>
+          <w:p>
+            <w:pPr>
+              <w:jc w:val="left"/>
+            </w:pPr>
+          </w:p>
+        </w:tc>
+        <w:tc>
+          <w:tcPr>
+            <w:tcW w:w="1270" w:type="dxa"/>
+            <w:vAlign w:val="center"/>
+          </w:tcPr>
+          <w:p>
+            <w:pPr>
+              <w:jc w:val="left"/>
+              <w:cnfStyle w:val="000000100000" w:firstRow="0" w:lastRow="0" w:firstColumn="0" w:lastColumn="0" w:oddVBand="0" w:evenVBand="0" w:oddHBand="1" w:evenHBand="0" w:firstRowFirstColumn="0" w:firstRowLastColumn="0" w:lastRowFirstColumn="0" w:lastRowLastColumn="0"/>
+            </w:pPr>
+            <w:r>
+              <w:t>Pulse Width</w:t>
+            </w:r>
+          </w:p>
+        </w:tc>
+        <w:tc>
+          <w:tcPr>
+            <w:tcW w:w="3456" w:type="dxa"/>
+            <w:vAlign w:val="center"/>
+          </w:tcPr>
+          <w:p>
+            <w:pPr>
+              <w:jc w:val="left"/>
+              <w:cnfStyle w:val="000000100000" w:firstRow="0" w:lastRow="0" w:firstColumn="0" w:lastColumn="0" w:oddVBand="0" w:evenVBand="0" w:oddHBand="1" w:evenHBand="0" w:firstRowFirstColumn="0" w:firstRowLastColumn="0" w:lastRowFirstColumn="0" w:lastRowLastColumn="0"/>
+            </w:pPr>
+            <w:r>
+              <w:t>User &amp; Setup mode</w:t>
+            </w:r>
+          </w:p>
+        </w:tc>
+        <w:tc>
+          <w:tcPr>
+            <w:tcW w:w="1080" w:type="dxa"/>
+            <w:vAlign w:val="center"/>
+          </w:tcPr>
+          <w:p>
+            <w:pPr>
+              <w:jc w:val="left"/>
+              <w:cnfStyle w:val="000000100000" w:firstRow="0" w:lastRow="0" w:firstColumn="0" w:lastColumn="0" w:oddVBand="0" w:evenVBand="0" w:oddHBand="1" w:evenHBand="0" w:firstRowFirstColumn="0" w:firstRowLastColumn="0" w:lastRowFirstColumn="0" w:lastRowLastColumn="0"/>
+            </w:pPr>
+          </w:p>
+        </w:tc>
+        <w:tc>
+          <w:tcPr>
+            <w:tcW w:w="1080" w:type="dxa"/>
+            <w:vAlign w:val="center"/>
+          </w:tcPr>
+          <w:p>
+            <w:pPr>
+              <w:jc w:val="left"/>
+              <w:cnfStyle w:val="000000100000" w:firstRow="0" w:lastRow="0" w:firstColumn="0" w:lastColumn="0" w:oddVBand="0" w:evenVBand="0" w:oddHBand="1" w:evenHBand="0" w:firstRowFirstColumn="0" w:firstRowLastColumn="0" w:lastRowFirstColumn="0" w:lastRowLastColumn="0"/>
+            </w:pPr>
+            <w:r>
+              <w:t xml:space="preserve">10 </w:t>
+            </w:r>
+            <w:r>
+              <w:rPr>
+                <w:rFonts w:cstheme="minorHAnsi"/>
+              </w:rPr>
+              <w:t>µ</w:t>
+            </w:r>
+            <w:r>
+              <w:t>S</w:t>
+            </w:r>
+          </w:p>
+        </w:tc>
+        <w:tc>
+          <w:tcPr>
+            <w:tcW w:w="1080" w:type="dxa"/>
+            <w:vAlign w:val="center"/>
+          </w:tcPr>
+          <w:p>
+            <w:pPr>
+              <w:jc w:val="left"/>
+              <w:cnfStyle w:val="000000100000" w:firstRow="0" w:lastRow="0" w:firstColumn="0" w:lastColumn="0" w:oddVBand="0" w:evenVBand="0" w:oddHBand="1" w:evenHBand="0" w:firstRowFirstColumn="0" w:firstRowLastColumn="0" w:lastRowFirstColumn="0" w:lastRowLastColumn="0"/>
             </w:pPr>
           </w:p>
         </w:tc>
@@ -1979,7 +2245,15 @@
         <w:t>Table 4:</w:t>
       </w:r>
       <w:r>
-        <w:t xml:space="preserve"> How will your Prototype design electrically connect to the LaunchPad?</w:t>
+        <w:t xml:space="preserve"> How will your Prototype design electrically connect to the </w:t>
+      </w:r>
+      <w:proofErr w:type="spellStart"/>
+      <w:r>
+        <w:t>LaunchPad</w:t>
+      </w:r>
+      <w:proofErr w:type="spellEnd"/>
+      <w:r>
+        <w:t>?</w:t>
       </w:r>
     </w:p>
     <w:p>
@@ -1993,7 +2267,23 @@
         <w:t>&lt;--&gt;</w:t>
       </w:r>
       <w:r>
-        <w:t xml:space="preserve"> BoosterPack pin on J1/J2 of the LaunchPad </w:t>
+        <w:t xml:space="preserve"> </w:t>
+      </w:r>
+      <w:proofErr w:type="spellStart"/>
+      <w:r>
+        <w:t>BoosterPack</w:t>
+      </w:r>
+      <w:proofErr w:type="spellEnd"/>
+      <w:r>
+        <w:t xml:space="preserve"> pin on J1/J2 of the </w:t>
+      </w:r>
+      <w:proofErr w:type="spellStart"/>
+      <w:r>
+        <w:t>LaunchPad</w:t>
+      </w:r>
+      <w:proofErr w:type="spellEnd"/>
+      <w:r>
+        <w:t xml:space="preserve"> </w:t>
       </w:r>
       <w:r>
         <w:t>&lt;--&gt;</w:t>
@@ -2001,25 +2291,40 @@
       <w:r>
         <w:t xml:space="preserve"> Your Prototype</w:t>
       </w:r>
+      <w:bookmarkStart w:id="3" w:name="_GoBack"/>
+      <w:bookmarkEnd w:id="3"/>
     </w:p>
     <w:p>
       <w:pPr>
         <w:pStyle w:val="TableCaption"/>
         <w:ind w:left="360"/>
       </w:pPr>
-      <w:bookmarkStart w:id="3" w:name="_Ref10557769"/>
+      <w:bookmarkStart w:id="4" w:name="_Ref10557769"/>
       <w:r>
         <w:t xml:space="preserve">Table </w:t>
       </w:r>
-      <w:fldSimple w:instr=" SEQ Table \* ARABIC ">
-        <w:r>
-          <w:rPr>
-            <w:noProof/>
-          </w:rPr>
-          <w:t>4</w:t>
-        </w:r>
-      </w:fldSimple>
-      <w:bookmarkEnd w:id="3"/>
+      <w:r>
+        <w:fldChar w:fldCharType="begin"/>
+      </w:r>
+      <w:r>
+        <w:instrText xml:space="preserve"> SEQ Table \* ARABIC </w:instrText>
+      </w:r>
+      <w:r>
+        <w:fldChar w:fldCharType="separate"/>
+      </w:r>
+      <w:r>
+        <w:rPr>
+          <w:noProof/>
+        </w:rPr>
+        <w:t>4</w:t>
+      </w:r>
+      <w:r>
+        <w:rPr>
+          <w:noProof/>
+        </w:rPr>
+        <w:fldChar w:fldCharType="end"/>
+      </w:r>
+      <w:bookmarkEnd w:id="4"/>
       <w:r>
         <w:t>: Hardware Signal Connectivity</w:t>
       </w:r>
@@ -2080,8 +2385,13 @@
               <w:jc w:val="center"/>
               <w:cnfStyle w:val="100000000000" w:firstRow="1" w:lastRow="0" w:firstColumn="0" w:lastColumn="0" w:oddVBand="0" w:evenVBand="0" w:oddHBand="0" w:evenHBand="0" w:firstRowFirstColumn="0" w:firstRowLastColumn="0" w:lastRowFirstColumn="0" w:lastRowLastColumn="0"/>
             </w:pPr>
-            <w:r>
-              <w:t>LaunchPad J1/J2 Pin</w:t>
+            <w:proofErr w:type="spellStart"/>
+            <w:r>
+              <w:t>LaunchPad</w:t>
+            </w:r>
+            <w:proofErr w:type="spellEnd"/>
+            <w:r>
+              <w:t xml:space="preserve"> J1/J2 Pin</w:t>
             </w:r>
           </w:p>
         </w:tc>
@@ -2111,9 +2421,11 @@
             <w:tcW w:w="1291" w:type="dxa"/>
           </w:tcPr>
           <w:p>
-            <w:r>
-              <w:t>PWM Out</w:t>
-            </w:r>
+            <w:proofErr w:type="spellStart"/>
+            <w:r>
+              <w:t>Audio_Out</w:t>
+            </w:r>
+            <w:proofErr w:type="spellEnd"/>
           </w:p>
         </w:tc>
         <w:tc>
@@ -2125,7 +2437,7 @@
               <w:cnfStyle w:val="000000100000" w:firstRow="0" w:lastRow="0" w:firstColumn="0" w:lastColumn="0" w:oddVBand="0" w:evenVBand="0" w:oddHBand="1" w:evenHBand="0" w:firstRowFirstColumn="0" w:firstRowLastColumn="0" w:lastRowFirstColumn="0" w:lastRowLastColumn="0"/>
             </w:pPr>
             <w:r>
-              <w:t>P1.7 (PWM)</w:t>
+              <w:t xml:space="preserve">P1.7 </w:t>
             </w:r>
           </w:p>
         </w:tc>
@@ -2138,7 +2450,10 @@
               <w:cnfStyle w:val="000000100000" w:firstRow="0" w:lastRow="0" w:firstColumn="0" w:lastColumn="0" w:oddVBand="0" w:evenVBand="0" w:oddHBand="1" w:evenHBand="0" w:firstRowFirstColumn="0" w:firstRowLastColumn="0" w:lastRowFirstColumn="0" w:lastRowLastColumn="0"/>
             </w:pPr>
             <w:r>
-              <w:t>J2 pin 19</w:t>
+              <w:t xml:space="preserve">J2 pin </w:t>
+            </w:r>
+            <w:r>
+              <w:t>2</w:t>
             </w:r>
           </w:p>
         </w:tc>
@@ -2150,9 +2465,11 @@
             <w:pPr>
               <w:cnfStyle w:val="000000100000" w:firstRow="0" w:lastRow="0" w:firstColumn="0" w:lastColumn="0" w:oddVBand="0" w:evenVBand="0" w:oddHBand="1" w:evenHBand="0" w:firstRowFirstColumn="0" w:firstRowLastColumn="0" w:lastRowFirstColumn="0" w:lastRowLastColumn="0"/>
             </w:pPr>
-            <w:r>
-              <w:t>U2 pin 4 (OpAmp V+)</w:t>
-            </w:r>
+            <w:proofErr w:type="spellStart"/>
+            <w:r>
+              <w:t>Audio_Out</w:t>
+            </w:r>
+            <w:proofErr w:type="spellEnd"/>
           </w:p>
         </w:tc>
       </w:tr>
@@ -2164,7 +2481,7 @@
           </w:tcPr>
           <w:p>
             <w:r>
-              <w:t>Analog In</w:t>
+              <w:t>ECHO</w:t>
             </w:r>
           </w:p>
         </w:tc>
@@ -2177,7 +2494,10 @@
               <w:cnfStyle w:val="000000000000" w:firstRow="0" w:lastRow="0" w:firstColumn="0" w:lastColumn="0" w:oddVBand="0" w:evenVBand="0" w:oddHBand="0" w:evenHBand="0" w:firstRowFirstColumn="0" w:firstRowLastColumn="0" w:lastRowFirstColumn="0" w:lastRowLastColumn="0"/>
             </w:pPr>
             <w:r>
-              <w:t>P8.0 (A8)</w:t>
+              <w:t>P</w:t>
+            </w:r>
+            <w:r>
+              <w:t>2.5, P1.5</w:t>
             </w:r>
           </w:p>
         </w:tc>
@@ -2190,7 +2510,10 @@
               <w:cnfStyle w:val="000000000000" w:firstRow="0" w:lastRow="0" w:firstColumn="0" w:lastColumn="0" w:oddVBand="0" w:evenVBand="0" w:oddHBand="0" w:evenHBand="0" w:firstRowFirstColumn="0" w:firstRowLastColumn="0" w:lastRowFirstColumn="0" w:lastRowLastColumn="0"/>
             </w:pPr>
             <w:r>
-              <w:t>J1 pin 6</w:t>
+              <w:t xml:space="preserve">J1 pin </w:t>
+            </w:r>
+            <w:r>
+              <w:t>5, J2 pin 10</w:t>
             </w:r>
           </w:p>
         </w:tc>
@@ -2202,9 +2525,19 @@
             <w:pPr>
               <w:cnfStyle w:val="000000000000" w:firstRow="0" w:lastRow="0" w:firstColumn="0" w:lastColumn="0" w:oddVBand="0" w:evenVBand="0" w:oddHBand="0" w:evenHBand="0" w:firstRowFirstColumn="0" w:firstRowLastColumn="0" w:lastRowFirstColumn="0" w:lastRowLastColumn="0"/>
             </w:pPr>
-            <w:r>
-              <w:t>Moisture sensor out</w:t>
-            </w:r>
+            <w:proofErr w:type="spellStart"/>
+            <w:r>
+              <w:t>Echo_InGPIOFwd</w:t>
+            </w:r>
+            <w:proofErr w:type="spellEnd"/>
+            <w:r>
+              <w:t xml:space="preserve">, </w:t>
+            </w:r>
+            <w:proofErr w:type="spellStart"/>
+            <w:r>
+              <w:t>Echo_InGPIOBwd</w:t>
+            </w:r>
+            <w:proofErr w:type="spellEnd"/>
           </w:p>
         </w:tc>
       </w:tr>
@@ -2217,7 +2550,11 @@
             <w:cnfStyle w:val="001000000000" w:firstRow="0" w:lastRow="0" w:firstColumn="1" w:lastColumn="0" w:oddVBand="0" w:evenVBand="0" w:oddHBand="0" w:evenHBand="0" w:firstRowFirstColumn="0" w:firstRowLastColumn="0" w:lastRowFirstColumn="0" w:lastRowLastColumn="0"/>
             <w:tcW w:w="1291" w:type="dxa"/>
           </w:tcPr>
-          <w:p/>
+          <w:p>
+            <w:r>
+              <w:t>TRIGGER</w:t>
+            </w:r>
+          </w:p>
         </w:tc>
         <w:tc>
           <w:tcPr>
@@ -2227,6 +2564,9 @@
             <w:pPr>
               <w:cnfStyle w:val="000000100000" w:firstRow="0" w:lastRow="0" w:firstColumn="0" w:lastColumn="0" w:oddVBand="0" w:evenVBand="0" w:oddHBand="1" w:evenHBand="0" w:firstRowFirstColumn="0" w:firstRowLastColumn="0" w:lastRowFirstColumn="0" w:lastRowLastColumn="0"/>
             </w:pPr>
+            <w:r>
+              <w:t>P2.7</w:t>
+            </w:r>
           </w:p>
         </w:tc>
         <w:tc>
@@ -2237,6 +2577,9 @@
             <w:pPr>
               <w:cnfStyle w:val="000000100000" w:firstRow="0" w:lastRow="0" w:firstColumn="0" w:lastColumn="0" w:oddVBand="0" w:evenVBand="0" w:oddHBand="1" w:evenHBand="0" w:firstRowFirstColumn="0" w:firstRowLastColumn="0" w:lastRowFirstColumn="0" w:lastRowLastColumn="0"/>
             </w:pPr>
+            <w:r>
+              <w:t>J1 pin 8</w:t>
+            </w:r>
           </w:p>
         </w:tc>
         <w:tc>
@@ -2247,6 +2590,11 @@
             <w:pPr>
               <w:cnfStyle w:val="000000100000" w:firstRow="0" w:lastRow="0" w:firstColumn="0" w:lastColumn="0" w:oddVBand="0" w:evenVBand="0" w:oddHBand="1" w:evenHBand="0" w:firstRowFirstColumn="0" w:firstRowLastColumn="0" w:lastRowFirstColumn="0" w:lastRowLastColumn="0"/>
             </w:pPr>
+            <w:proofErr w:type="spellStart"/>
+            <w:r>
+              <w:t>Trigger_Out</w:t>
+            </w:r>
+            <w:proofErr w:type="spellEnd"/>
           </w:p>
         </w:tc>
       </w:tr>
@@ -2329,11 +2677,21 @@
     <w:r>
       <w:t xml:space="preserve"> of </w:t>
     </w:r>
-    <w:fldSimple w:instr=" NUMPAGES   \* MERGEFORMAT ">
-      <w:r>
-        <w:t>3</w:t>
-      </w:r>
-    </w:fldSimple>
+    <w:r>
+      <w:fldChar w:fldCharType="begin"/>
+    </w:r>
+    <w:r>
+      <w:instrText xml:space="preserve"> NUMPAGES   \* MERGEFORMAT </w:instrText>
+    </w:r>
+    <w:r>
+      <w:fldChar w:fldCharType="separate"/>
+    </w:r>
+    <w:r>
+      <w:t>3</w:t>
+    </w:r>
+    <w:r>
+      <w:fldChar w:fldCharType="end"/>
+    </w:r>
   </w:p>
 </w:ftr>
 </file>
@@ -2365,21 +2723,11 @@
     <w:r>
       <w:t xml:space="preserve"> of </w:t>
     </w:r>
-    <w:r>
-      <w:fldChar w:fldCharType="begin"/>
-    </w:r>
-    <w:r>
-      <w:instrText xml:space="preserve"> NUMPAGES   \* MERGEFORMAT </w:instrText>
-    </w:r>
-    <w:r>
-      <w:fldChar w:fldCharType="separate"/>
-    </w:r>
-    <w:r>
-      <w:t>2</w:t>
-    </w:r>
-    <w:r>
-      <w:fldChar w:fldCharType="end"/>
-    </w:r>
+    <w:fldSimple w:instr=" NUMPAGES   \* MERGEFORMAT ">
+      <w:r>
+        <w:t>2</w:t>
+      </w:r>
+    </w:fldSimple>
   </w:p>
 </w:ftr>
 </file>
@@ -4711,7 +5059,7 @@
       </w:pPr>
     </w:pPrDefault>
   </w:docDefaults>
-  <w:latentStyles w:defLockedState="0" w:defUIPriority="99" w:defSemiHidden="0" w:defUnhideWhenUsed="0" w:defQFormat="0" w:count="377">
+  <w:latentStyles w:defLockedState="0" w:defUIPriority="99" w:defSemiHidden="0" w:defUnhideWhenUsed="0" w:defQFormat="0" w:count="375">
     <w:lsdException w:name="Normal" w:uiPriority="0" w:qFormat="1"/>
     <w:lsdException w:name="heading 1" w:uiPriority="9" w:qFormat="1"/>
     <w:lsdException w:name="heading 2" w:semiHidden="1" w:uiPriority="9" w:unhideWhenUsed="1" w:qFormat="1"/>
@@ -5087,8 +5435,6 @@
     <w:lsdException w:name="Smart Hyperlink" w:semiHidden="1" w:unhideWhenUsed="1"/>
     <w:lsdException w:name="Hashtag" w:semiHidden="1" w:unhideWhenUsed="1"/>
     <w:lsdException w:name="Unresolved Mention" w:semiHidden="1" w:unhideWhenUsed="1"/>
-    <w:lsdException w:name="Smart Link" w:semiHidden="1" w:unhideWhenUsed="1"/>
-    <w:lsdException w:name="Smart Link Error" w:semiHidden="1" w:unhideWhenUsed="1"/>
   </w:latentStyles>
   <w:style w:type="paragraph" w:default="1" w:styleId="Normal">
     <w:name w:val="Normal"/>
@@ -6136,8 +6482,10 @@
     <w:rsid w:val="002C5857"/>
     <w:rsid w:val="00827D56"/>
     <w:rsid w:val="00B503C2"/>
+    <w:rsid w:val="00C00874"/>
     <w:rsid w:val="00D6657D"/>
     <w:rsid w:val="00D67B66"/>
+    <w:rsid w:val="00E45295"/>
   </w:rsids>
   <m:mathPr>
     <m:mathFont m:val="Cambria Math"/>
@@ -6177,7 +6525,7 @@
       </w:pPr>
     </w:pPrDefault>
   </w:docDefaults>
-  <w:latentStyles w:defLockedState="0" w:defUIPriority="99" w:defSemiHidden="0" w:defUnhideWhenUsed="0" w:defQFormat="0" w:count="377">
+  <w:latentStyles w:defLockedState="0" w:defUIPriority="99" w:defSemiHidden="0" w:defUnhideWhenUsed="0" w:defQFormat="0" w:count="375">
     <w:lsdException w:name="Normal" w:uiPriority="0" w:qFormat="1"/>
     <w:lsdException w:name="heading 1" w:uiPriority="9" w:qFormat="1"/>
     <w:lsdException w:name="heading 2" w:semiHidden="1" w:uiPriority="9" w:unhideWhenUsed="1" w:qFormat="1"/>
@@ -6553,8 +6901,6 @@
     <w:lsdException w:name="Smart Hyperlink" w:semiHidden="1" w:unhideWhenUsed="1"/>
     <w:lsdException w:name="Hashtag" w:semiHidden="1" w:unhideWhenUsed="1"/>
     <w:lsdException w:name="Unresolved Mention" w:semiHidden="1" w:unhideWhenUsed="1"/>
-    <w:lsdException w:name="Smart Link" w:semiHidden="1" w:unhideWhenUsed="1"/>
-    <w:lsdException w:name="Smart Link Error" w:semiHidden="1" w:unhideWhenUsed="1"/>
   </w:latentStyles>
   <w:style w:type="paragraph" w:default="1" w:styleId="Normal">
     <w:name w:val="Normal"/>
@@ -6592,7 +6938,7 @@
     <w:basedOn w:val="DefaultParagraphFont"/>
     <w:uiPriority w:val="99"/>
     <w:semiHidden/>
-    <w:rsid w:val="002C5857"/>
+    <w:rsid w:val="00E45295"/>
     <w:rPr>
       <w:color w:val="808080"/>
     </w:rPr>
@@ -6919,7 +7265,7 @@
 </file>
 
 <file path=customXml/itemProps1.xml><?xml version="1.0" encoding="utf-8"?>
-<ds:datastoreItem xmlns:ds="http://schemas.openxmlformats.org/officeDocument/2006/customXml" ds:itemID="{CF072FAF-F1DA-4516-A275-3FDE765EC544}">
+<ds:datastoreItem xmlns:ds="http://schemas.openxmlformats.org/officeDocument/2006/customXml" ds:itemID="{A0B339B9-C5BA-4A24-8B51-1C2E67B0FB13}">
   <ds:schemaRefs>
     <ds:schemaRef ds:uri="http://schemas.openxmlformats.org/officeDocument/2006/bibliography"/>
   </ds:schemaRefs>

</xml_diff>

<commit_message>
Mistake on pin assingment for echo and trigger - fixed in schematic and report
</commit_message>
<xml_diff>
--- a/Prototype Design/ECE 298 F2019 Template 2 - Prototype Design.docx
+++ b/Prototype Design/ECE 298 F2019 Template 2 - Prototype Design.docx
@@ -437,27 +437,14 @@
       <w:r>
         <w:t xml:space="preserve">Table </w:t>
       </w:r>
-      <w:r>
-        <w:fldChar w:fldCharType="begin"/>
-      </w:r>
-      <w:r>
-        <w:instrText xml:space="preserve"> SEQ Table \* ARABIC </w:instrText>
-      </w:r>
-      <w:r>
-        <w:fldChar w:fldCharType="separate"/>
-      </w:r>
-      <w:r>
-        <w:rPr>
-          <w:noProof/>
-        </w:rPr>
-        <w:t>1</w:t>
-      </w:r>
-      <w:r>
-        <w:rPr>
-          <w:noProof/>
-        </w:rPr>
-        <w:fldChar w:fldCharType="end"/>
-      </w:r>
+      <w:fldSimple w:instr=" SEQ Table \* ARABIC ">
+        <w:r>
+          <w:rPr>
+            <w:noProof/>
+          </w:rPr>
+          <w:t>1</w:t>
+        </w:r>
+      </w:fldSimple>
       <w:bookmarkEnd w:id="0"/>
       <w:r>
         <w:t>: Necessary Design Changes</w:t>
@@ -727,27 +714,14 @@
       <w:r>
         <w:t xml:space="preserve">Table </w:t>
       </w:r>
-      <w:r>
-        <w:fldChar w:fldCharType="begin"/>
-      </w:r>
-      <w:r>
-        <w:instrText xml:space="preserve"> SEQ Table \* ARABIC </w:instrText>
-      </w:r>
-      <w:r>
-        <w:fldChar w:fldCharType="separate"/>
-      </w:r>
-      <w:r>
-        <w:rPr>
-          <w:noProof/>
-        </w:rPr>
-        <w:t>2</w:t>
-      </w:r>
-      <w:r>
-        <w:rPr>
-          <w:noProof/>
-        </w:rPr>
-        <w:fldChar w:fldCharType="end"/>
-      </w:r>
+      <w:fldSimple w:instr=" SEQ Table \* ARABIC ">
+        <w:r>
+          <w:rPr>
+            <w:noProof/>
+          </w:rPr>
+          <w:t>2</w:t>
+        </w:r>
+      </w:fldSimple>
       <w:bookmarkEnd w:id="1"/>
       <w:r>
         <w:t>: Important Notes</w:t>
@@ -1163,27 +1137,14 @@
       <w:r>
         <w:t xml:space="preserve">Table </w:t>
       </w:r>
-      <w:r>
-        <w:fldChar w:fldCharType="begin"/>
-      </w:r>
-      <w:r>
-        <w:instrText xml:space="preserve"> SEQ Table \* ARABIC </w:instrText>
-      </w:r>
-      <w:r>
-        <w:fldChar w:fldCharType="separate"/>
-      </w:r>
-      <w:r>
-        <w:rPr>
-          <w:noProof/>
-        </w:rPr>
-        <w:t>3</w:t>
-      </w:r>
-      <w:r>
-        <w:rPr>
-          <w:noProof/>
-        </w:rPr>
-        <w:fldChar w:fldCharType="end"/>
-      </w:r>
+      <w:fldSimple w:instr=" SEQ Table \* ARABIC ">
+        <w:r>
+          <w:rPr>
+            <w:noProof/>
+          </w:rPr>
+          <w:t>3</w:t>
+        </w:r>
+      </w:fldSimple>
       <w:bookmarkEnd w:id="2"/>
       <w:r>
         <w:t xml:space="preserve">: </w:t>
@@ -1479,21 +1440,6 @@
               <w:jc w:val="left"/>
               <w:cnfStyle w:val="000000000000" w:firstRow="0" w:lastRow="0" w:firstColumn="0" w:lastColumn="0" w:oddVBand="0" w:evenVBand="0" w:oddHBand="0" w:evenHBand="0" w:firstRowFirstColumn="0" w:firstRowLastColumn="0" w:lastRowFirstColumn="0" w:lastRowLastColumn="0"/>
             </w:pPr>
-            <w:r>
-              <w:t>3</w:t>
-            </w:r>
-            <w:r>
-              <w:t> </w:t>
-            </w:r>
-            <w:r>
-              <w:rPr>
-                <w:rFonts w:cstheme="minorHAnsi"/>
-              </w:rPr>
-              <w:t>m</w:t>
-            </w:r>
-            <w:r>
-              <w:t>A</w:t>
-            </w:r>
           </w:p>
         </w:tc>
         <w:tc>
@@ -1506,6 +1452,9 @@
               <w:jc w:val="left"/>
               <w:cnfStyle w:val="000000000000" w:firstRow="0" w:lastRow="0" w:firstColumn="0" w:lastColumn="0" w:oddVBand="0" w:evenVBand="0" w:oddHBand="0" w:evenHBand="0" w:firstRowFirstColumn="0" w:firstRowLastColumn="0" w:lastRowFirstColumn="0" w:lastRowLastColumn="0"/>
             </w:pPr>
+            <w:r>
+              <w:t>3 mA (at nominal voltage)</w:t>
+            </w:r>
           </w:p>
         </w:tc>
       </w:tr>
@@ -2232,6 +2181,8 @@
         </w:rPr>
         <w:t xml:space="preserve"> below.</w:t>
       </w:r>
+      <w:bookmarkStart w:id="3" w:name="_GoBack"/>
+      <w:bookmarkEnd w:id="3"/>
     </w:p>
     <w:p>
       <w:pPr>
@@ -2291,8 +2242,6 @@
       <w:r>
         <w:t xml:space="preserve"> Your Prototype</w:t>
       </w:r>
-      <w:bookmarkStart w:id="3" w:name="_GoBack"/>
-      <w:bookmarkEnd w:id="3"/>
     </w:p>
     <w:p>
       <w:pPr>
@@ -2303,27 +2252,14 @@
       <w:r>
         <w:t xml:space="preserve">Table </w:t>
       </w:r>
-      <w:r>
-        <w:fldChar w:fldCharType="begin"/>
-      </w:r>
-      <w:r>
-        <w:instrText xml:space="preserve"> SEQ Table \* ARABIC </w:instrText>
-      </w:r>
-      <w:r>
-        <w:fldChar w:fldCharType="separate"/>
-      </w:r>
-      <w:r>
-        <w:rPr>
-          <w:noProof/>
-        </w:rPr>
-        <w:t>4</w:t>
-      </w:r>
-      <w:r>
-        <w:rPr>
-          <w:noProof/>
-        </w:rPr>
-        <w:fldChar w:fldCharType="end"/>
-      </w:r>
+      <w:fldSimple w:instr=" SEQ Table \* ARABIC ">
+        <w:r>
+          <w:rPr>
+            <w:noProof/>
+          </w:rPr>
+          <w:t>4</w:t>
+        </w:r>
+      </w:fldSimple>
       <w:bookmarkEnd w:id="4"/>
       <w:r>
         <w:t>: Hardware Signal Connectivity</w:t>
@@ -2513,7 +2449,10 @@
               <w:t xml:space="preserve">J1 pin </w:t>
             </w:r>
             <w:r>
-              <w:t>5, J2 pin 10</w:t>
+              <w:t>8</w:t>
+            </w:r>
+            <w:r>
+              <w:t>, J2 pin 10</w:t>
             </w:r>
           </w:p>
         </w:tc>
@@ -2578,7 +2517,10 @@
               <w:cnfStyle w:val="000000100000" w:firstRow="0" w:lastRow="0" w:firstColumn="0" w:lastColumn="0" w:oddVBand="0" w:evenVBand="0" w:oddHBand="1" w:evenHBand="0" w:firstRowFirstColumn="0" w:firstRowLastColumn="0" w:lastRowFirstColumn="0" w:lastRowLastColumn="0"/>
             </w:pPr>
             <w:r>
-              <w:t>J1 pin 8</w:t>
+              <w:t xml:space="preserve">J1 pin </w:t>
+            </w:r>
+            <w:r>
+              <w:t>5</w:t>
             </w:r>
           </w:p>
         </w:tc>
@@ -2677,21 +2619,11 @@
     <w:r>
       <w:t xml:space="preserve"> of </w:t>
     </w:r>
-    <w:r>
-      <w:fldChar w:fldCharType="begin"/>
-    </w:r>
-    <w:r>
-      <w:instrText xml:space="preserve"> NUMPAGES   \* MERGEFORMAT </w:instrText>
-    </w:r>
-    <w:r>
-      <w:fldChar w:fldCharType="separate"/>
-    </w:r>
-    <w:r>
-      <w:t>3</w:t>
-    </w:r>
-    <w:r>
-      <w:fldChar w:fldCharType="end"/>
-    </w:r>
+    <w:fldSimple w:instr=" NUMPAGES   \* MERGEFORMAT ">
+      <w:r>
+        <w:t>3</w:t>
+      </w:r>
+    </w:fldSimple>
   </w:p>
 </w:ftr>
 </file>
@@ -2723,11 +2655,21 @@
     <w:r>
       <w:t xml:space="preserve"> of </w:t>
     </w:r>
-    <w:fldSimple w:instr=" NUMPAGES   \* MERGEFORMAT ">
-      <w:r>
-        <w:t>2</w:t>
-      </w:r>
-    </w:fldSimple>
+    <w:r>
+      <w:fldChar w:fldCharType="begin"/>
+    </w:r>
+    <w:r>
+      <w:instrText xml:space="preserve"> NUMPAGES   \* MERGEFORMAT </w:instrText>
+    </w:r>
+    <w:r>
+      <w:fldChar w:fldCharType="separate"/>
+    </w:r>
+    <w:r>
+      <w:t>2</w:t>
+    </w:r>
+    <w:r>
+      <w:fldChar w:fldCharType="end"/>
+    </w:r>
   </w:p>
 </w:ftr>
 </file>
@@ -6481,6 +6423,7 @@
     <w:rsidRoot w:val="002C5857"/>
     <w:rsid w:val="002C5857"/>
     <w:rsid w:val="00827D56"/>
+    <w:rsid w:val="00991560"/>
     <w:rsid w:val="00B503C2"/>
     <w:rsid w:val="00C00874"/>
     <w:rsid w:val="00D6657D"/>
@@ -7265,7 +7208,7 @@
 </file>
 
 <file path=customXml/itemProps1.xml><?xml version="1.0" encoding="utf-8"?>
-<ds:datastoreItem xmlns:ds="http://schemas.openxmlformats.org/officeDocument/2006/customXml" ds:itemID="{A0B339B9-C5BA-4A24-8B51-1C2E67B0FB13}">
+<ds:datastoreItem xmlns:ds="http://schemas.openxmlformats.org/officeDocument/2006/customXml" ds:itemID="{9811CA31-3955-4344-A333-4D47CE9A17FC}">
   <ds:schemaRefs>
     <ds:schemaRef ds:uri="http://schemas.openxmlformats.org/officeDocument/2006/bibliography"/>
   </ds:schemaRefs>

</xml_diff>